<commit_message>
se agrego captura de panatalla a proyecto.docx
</commit_message>
<xml_diff>
--- a/proyecto.docx
+++ b/proyecto.docx
@@ -269,16 +269,155 @@
         <w:t xml:space="preserve"> y de proveedores de los equipos.</w:t>
       </w:r>
     </w:p>
-    <w:p/>
-    <w:p/>
     <w:p>
       <w:r>
-        <w:t xml:space="preserve"> </w:t>
-      </w:r>
-    </w:p>
-    <w:p>
-      <w:r>
-        <w:t xml:space="preserve"> </w:t>
+        <w:rPr>
+          <w:noProof/>
+        </w:rPr>
+        <mc:AlternateContent>
+          <mc:Choice Requires="wpg">
+            <w:drawing>
+              <wp:anchor distT="0" distB="0" distL="114300" distR="114300" simplePos="0" relativeHeight="251659264" behindDoc="0" locked="0" layoutInCell="1" allowOverlap="1" wp14:anchorId="36ADFE03" wp14:editId="18F53107">
+                <wp:simplePos x="0" y="0"/>
+                <wp:positionH relativeFrom="margin">
+                  <wp:align>center</wp:align>
+                </wp:positionH>
+                <wp:positionV relativeFrom="paragraph">
+                  <wp:posOffset>244693</wp:posOffset>
+                </wp:positionV>
+                <wp:extent cx="5385063" cy="4163060"/>
+                <wp:effectExtent l="0" t="0" r="25400" b="8890"/>
+                <wp:wrapNone/>
+                <wp:docPr id="3" name="Grupo 3"/>
+                <wp:cNvGraphicFramePr/>
+                <a:graphic xmlns:a="http://schemas.openxmlformats.org/drawingml/2006/main">
+                  <a:graphicData uri="http://schemas.microsoft.com/office/word/2010/wordprocessingGroup">
+                    <wpg:wgp>
+                      <wpg:cNvGrpSpPr/>
+                      <wpg:grpSpPr>
+                        <a:xfrm>
+                          <a:off x="0" y="0"/>
+                          <a:ext cx="5385063" cy="4163060"/>
+                          <a:chOff x="0" y="0"/>
+                          <a:chExt cx="5385063" cy="4163060"/>
+                        </a:xfrm>
+                      </wpg:grpSpPr>
+                      <pic:pic xmlns:pic="http://schemas.openxmlformats.org/drawingml/2006/picture">
+                        <pic:nvPicPr>
+                          <pic:cNvPr id="1" name="Imagen 1" descr="Interfaz de usuario gráfica, Tabla, Excel&#10;&#10;Descripción generada automáticamente"/>
+                          <pic:cNvPicPr>
+                            <a:picLocks noChangeAspect="1"/>
+                          </pic:cNvPicPr>
+                        </pic:nvPicPr>
+                        <pic:blipFill rotWithShape="1">
+                          <a:blip r:embed="rId4" cstate="print">
+                            <a:extLst>
+                              <a:ext uri="{28A0092B-C50C-407E-A947-70E740481C1C}">
+                                <a14:useLocalDpi xmlns:a14="http://schemas.microsoft.com/office/drawing/2010/main" val="0"/>
+                              </a:ext>
+                            </a:extLst>
+                          </a:blip>
+                          <a:srcRect r="27364"/>
+                          <a:stretch/>
+                        </pic:blipFill>
+                        <pic:spPr bwMode="auto">
+                          <a:xfrm>
+                            <a:off x="0" y="0"/>
+                            <a:ext cx="5377180" cy="4163060"/>
+                          </a:xfrm>
+                          <a:prstGeom prst="rect">
+                            <a:avLst/>
+                          </a:prstGeom>
+                          <a:ln>
+                            <a:noFill/>
+                          </a:ln>
+                          <a:extLst>
+                            <a:ext uri="{53640926-AAD7-44D8-BBD7-CCE9431645EC}">
+                              <a14:shadowObscured xmlns:a14="http://schemas.microsoft.com/office/drawing/2010/main"/>
+                            </a:ext>
+                          </a:extLst>
+                        </pic:spPr>
+                      </pic:pic>
+                      <wps:wsp>
+                        <wps:cNvPr id="2" name="Rectángulo: esquinas redondeadas 2"/>
+                        <wps:cNvSpPr/>
+                        <wps:spPr>
+                          <a:xfrm>
+                            <a:off x="75063" y="1671851"/>
+                            <a:ext cx="5310000" cy="601200"/>
+                          </a:xfrm>
+                          <a:prstGeom prst="roundRect">
+                            <a:avLst/>
+                          </a:prstGeom>
+                          <a:noFill/>
+                          <a:ln>
+                            <a:solidFill>
+                              <a:srgbClr val="C00000"/>
+                            </a:solidFill>
+                          </a:ln>
+                        </wps:spPr>
+                        <wps:style>
+                          <a:lnRef idx="2">
+                            <a:schemeClr val="accent1">
+                              <a:shade val="50000"/>
+                            </a:schemeClr>
+                          </a:lnRef>
+                          <a:fillRef idx="1">
+                            <a:schemeClr val="accent1"/>
+                          </a:fillRef>
+                          <a:effectRef idx="0">
+                            <a:schemeClr val="accent1"/>
+                          </a:effectRef>
+                          <a:fontRef idx="minor">
+                            <a:schemeClr val="lt1"/>
+                          </a:fontRef>
+                        </wps:style>
+                        <wps:bodyPr rot="0" spcFirstLastPara="0" vertOverflow="overflow" horzOverflow="overflow" vert="horz" wrap="square" lIns="91440" tIns="45720" rIns="91440" bIns="45720" numCol="1" spcCol="0" rtlCol="0" fromWordArt="0" anchor="ctr" anchorCtr="0" forceAA="0" compatLnSpc="1">
+                          <a:prstTxWarp prst="textNoShape">
+                            <a:avLst/>
+                          </a:prstTxWarp>
+                          <a:noAutofit/>
+                        </wps:bodyPr>
+                      </wps:wsp>
+                    </wpg:wgp>
+                  </a:graphicData>
+                </a:graphic>
+              </wp:anchor>
+            </w:drawing>
+          </mc:Choice>
+          <mc:Fallback>
+            <w:pict>
+              <v:group w14:anchorId="5899A199" id="Grupo 3" o:spid="_x0000_s1026" style="position:absolute;margin-left:0;margin-top:19.25pt;width:424pt;height:327.8pt;z-index:251659264;mso-position-horizontal:center;mso-position-horizontal-relative:margin" coordsize="53850,41630" o:gfxdata="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">
+                <v:shapetype id="_x0000_t75" coordsize="21600,21600" o:spt="75" o:preferrelative="t" path="m@4@5l@4@11@9@11@9@5xe" filled="f" stroked="f">
+                  <v:stroke joinstyle="miter"/>
+                  <v:formulas>
+                    <v:f eqn="if lineDrawn pixelLineWidth 0"/>
+                    <v:f eqn="sum @0 1 0"/>
+                    <v:f eqn="sum 0 0 @1"/>
+                    <v:f eqn="prod @2 1 2"/>
+                    <v:f eqn="prod @3 21600 pixelWidth"/>
+                    <v:f eqn="prod @3 21600 pixelHeight"/>
+                    <v:f eqn="sum @0 0 1"/>
+                    <v:f eqn="prod @6 1 2"/>
+                    <v:f eqn="prod @7 21600 pixelWidth"/>
+                    <v:f eqn="sum @8 21600 0"/>
+                    <v:f eqn="prod @7 21600 pixelHeight"/>
+                    <v:f eqn="sum @10 21600 0"/>
+                  </v:formulas>
+                  <v:path o:extrusionok="f" gradientshapeok="t" o:connecttype="rect"/>
+                  <o:lock v:ext="edit" aspectratio="t"/>
+                </v:shapetype>
+                <v:shape id="Imagen 1" o:spid="_x0000_s1027" type="#_x0000_t75" alt="Interfaz de usuario gráfica, Tabla, Excel&#10;&#10;Descripción generada automáticamente" style="position:absolute;width:53771;height:41630;visibility:visible;mso-wrap-style:square" o:gfxdata="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">
+                  <v:imagedata r:id="rId5" o:title="Interfaz de usuario gráfica, Tabla, Excel&#10;&#10;Descripción generada automáticamente" cropright="17933f"/>
+                </v:shape>
+                <v:roundrect id="Rectángulo: esquinas redondeadas 2" o:spid="_x0000_s1028" style="position:absolute;left:750;top:16718;width:53100;height:6012;visibility:visible;mso-wrap-style:square;v-text-anchor:middle" arcsize="10923f" o:gfxdata="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" filled="f" strokecolor="#c00000" strokeweight="1pt">
+                  <v:stroke joinstyle="miter"/>
+                </v:roundrect>
+                <w10:wrap anchorx="margin"/>
+              </v:group>
+            </w:pict>
+          </mc:Fallback>
+        </mc:AlternateContent>
       </w:r>
     </w:p>
     <w:p/>
@@ -288,9 +427,6 @@
       <w:r>
         <w:t xml:space="preserve"> </w:t>
       </w:r>
-      <w:r>
-        <w:t xml:space="preserve"> </w:t>
-      </w:r>
     </w:p>
     <w:p>
       <w:r>
@@ -302,6 +438,23 @@
     <w:p/>
     <w:p>
       <w:r>
+        <w:t xml:space="preserve"> </w:t>
+      </w:r>
+      <w:r>
+        <w:t xml:space="preserve"> </w:t>
+      </w:r>
+    </w:p>
+    <w:p>
+      <w:r>
+        <w:t xml:space="preserve"> </w:t>
+      </w:r>
+    </w:p>
+    <w:p/>
+    <w:p/>
+    <w:p/>
+    <w:p>
+      <w:r>
+        <w:lastRenderedPageBreak/>
         <w:t xml:space="preserve"> </w:t>
       </w:r>
     </w:p>

</xml_diff>

<commit_message>
Se agregan Casos de Uso
</commit_message>
<xml_diff>
--- a/proyecto.docx
+++ b/proyecto.docx
@@ -275,186 +275,361 @@
           <w:noProof/>
         </w:rPr>
         <mc:AlternateContent>
-          <mc:Choice Requires="wpg">
+          <mc:Choice Requires="wps">
             <w:drawing>
-              <wp:anchor distT="0" distB="0" distL="114300" distR="114300" simplePos="0" relativeHeight="251659264" behindDoc="0" locked="0" layoutInCell="1" allowOverlap="1" wp14:anchorId="36ADFE03" wp14:editId="18F53107">
+              <wp:anchor distT="0" distB="0" distL="114300" distR="114300" simplePos="0" relativeHeight="251661312" behindDoc="0" locked="0" layoutInCell="1" allowOverlap="1" wp14:anchorId="3D2AC6CB" wp14:editId="74B7E4FD">
                 <wp:simplePos x="0" y="0"/>
                 <wp:positionH relativeFrom="margin">
-                  <wp:align>center</wp:align>
+                  <wp:posOffset>139065</wp:posOffset>
                 </wp:positionH>
                 <wp:positionV relativeFrom="paragraph">
-                  <wp:posOffset>244693</wp:posOffset>
+                  <wp:posOffset>2503365</wp:posOffset>
                 </wp:positionV>
-                <wp:extent cx="5385063" cy="4163060"/>
-                <wp:effectExtent l="0" t="0" r="25400" b="8890"/>
+                <wp:extent cx="5040923" cy="533400"/>
+                <wp:effectExtent l="0" t="0" r="26670" b="19050"/>
                 <wp:wrapNone/>
-                <wp:docPr id="3" name="Grupo 3"/>
+                <wp:docPr id="6" name="Rectángulo: esquinas redondeadas 6"/>
                 <wp:cNvGraphicFramePr/>
                 <a:graphic xmlns:a="http://schemas.openxmlformats.org/drawingml/2006/main">
-                  <a:graphicData uri="http://schemas.microsoft.com/office/word/2010/wordprocessingGroup">
-                    <wpg:wgp>
-                      <wpg:cNvGrpSpPr/>
-                      <wpg:grpSpPr>
+                  <a:graphicData uri="http://schemas.microsoft.com/office/word/2010/wordprocessingShape">
+                    <wps:wsp>
+                      <wps:cNvSpPr/>
+                      <wps:spPr>
                         <a:xfrm>
                           <a:off x="0" y="0"/>
-                          <a:ext cx="5385063" cy="4163060"/>
-                          <a:chOff x="0" y="0"/>
-                          <a:chExt cx="5385063" cy="4163060"/>
+                          <a:ext cx="5040923" cy="533400"/>
                         </a:xfrm>
-                      </wpg:grpSpPr>
-                      <pic:pic xmlns:pic="http://schemas.openxmlformats.org/drawingml/2006/picture">
-                        <pic:nvPicPr>
-                          <pic:cNvPr id="1" name="Imagen 1" descr="Interfaz de usuario gráfica, Tabla, Excel&#10;&#10;Descripción generada automáticamente"/>
-                          <pic:cNvPicPr>
-                            <a:picLocks noChangeAspect="1"/>
-                          </pic:cNvPicPr>
-                        </pic:nvPicPr>
-                        <pic:blipFill rotWithShape="1">
-                          <a:blip r:embed="rId4" cstate="print">
-                            <a:extLst>
-                              <a:ext uri="{28A0092B-C50C-407E-A947-70E740481C1C}">
-                                <a14:useLocalDpi xmlns:a14="http://schemas.microsoft.com/office/drawing/2010/main" val="0"/>
-                              </a:ext>
-                            </a:extLst>
-                          </a:blip>
-                          <a:srcRect r="27364"/>
-                          <a:stretch/>
-                        </pic:blipFill>
-                        <pic:spPr bwMode="auto">
-                          <a:xfrm>
-                            <a:off x="0" y="0"/>
-                            <a:ext cx="5377180" cy="4163060"/>
-                          </a:xfrm>
-                          <a:prstGeom prst="rect">
-                            <a:avLst/>
-                          </a:prstGeom>
-                          <a:ln>
-                            <a:noFill/>
-                          </a:ln>
-                          <a:extLst>
-                            <a:ext uri="{53640926-AAD7-44D8-BBD7-CCE9431645EC}">
-                              <a14:shadowObscured xmlns:a14="http://schemas.microsoft.com/office/drawing/2010/main"/>
-                            </a:ext>
-                          </a:extLst>
-                        </pic:spPr>
-                      </pic:pic>
-                      <wps:wsp>
-                        <wps:cNvPr id="2" name="Rectángulo: esquinas redondeadas 2"/>
-                        <wps:cNvSpPr/>
-                        <wps:spPr>
-                          <a:xfrm>
-                            <a:off x="75063" y="1671851"/>
-                            <a:ext cx="5310000" cy="601200"/>
-                          </a:xfrm>
-                          <a:prstGeom prst="roundRect">
-                            <a:avLst/>
-                          </a:prstGeom>
-                          <a:noFill/>
-                          <a:ln>
-                            <a:solidFill>
-                              <a:srgbClr val="C00000"/>
-                            </a:solidFill>
-                          </a:ln>
-                        </wps:spPr>
-                        <wps:style>
-                          <a:lnRef idx="2">
-                            <a:schemeClr val="accent1">
-                              <a:shade val="50000"/>
-                            </a:schemeClr>
-                          </a:lnRef>
-                          <a:fillRef idx="1">
-                            <a:schemeClr val="accent1"/>
-                          </a:fillRef>
-                          <a:effectRef idx="0">
-                            <a:schemeClr val="accent1"/>
-                          </a:effectRef>
-                          <a:fontRef idx="minor">
-                            <a:schemeClr val="lt1"/>
-                          </a:fontRef>
-                        </wps:style>
-                        <wps:bodyPr rot="0" spcFirstLastPara="0" vertOverflow="overflow" horzOverflow="overflow" vert="horz" wrap="square" lIns="91440" tIns="45720" rIns="91440" bIns="45720" numCol="1" spcCol="0" rtlCol="0" fromWordArt="0" anchor="ctr" anchorCtr="0" forceAA="0" compatLnSpc="1">
-                          <a:prstTxWarp prst="textNoShape">
-                            <a:avLst/>
-                          </a:prstTxWarp>
-                          <a:noAutofit/>
-                        </wps:bodyPr>
-                      </wps:wsp>
-                    </wpg:wgp>
+                        <a:prstGeom prst="roundRect">
+                          <a:avLst/>
+                        </a:prstGeom>
+                        <a:noFill/>
+                        <a:ln>
+                          <a:solidFill>
+                            <a:srgbClr val="C00000"/>
+                          </a:solidFill>
+                        </a:ln>
+                      </wps:spPr>
+                      <wps:style>
+                        <a:lnRef idx="2">
+                          <a:schemeClr val="accent1">
+                            <a:shade val="50000"/>
+                          </a:schemeClr>
+                        </a:lnRef>
+                        <a:fillRef idx="1">
+                          <a:schemeClr val="accent1"/>
+                        </a:fillRef>
+                        <a:effectRef idx="0">
+                          <a:schemeClr val="accent1"/>
+                        </a:effectRef>
+                        <a:fontRef idx="minor">
+                          <a:schemeClr val="lt1"/>
+                        </a:fontRef>
+                      </wps:style>
+                      <wps:bodyPr rot="0" spcFirstLastPara="0" vertOverflow="overflow" horzOverflow="overflow" vert="horz" wrap="square" lIns="91440" tIns="45720" rIns="91440" bIns="45720" numCol="1" spcCol="0" rtlCol="0" fromWordArt="0" anchor="ctr" anchorCtr="0" forceAA="0" compatLnSpc="1">
+                        <a:prstTxWarp prst="textNoShape">
+                          <a:avLst/>
+                        </a:prstTxWarp>
+                        <a:noAutofit/>
+                      </wps:bodyPr>
+                    </wps:wsp>
                   </a:graphicData>
                 </a:graphic>
+                <wp14:sizeRelH relativeFrom="margin">
+                  <wp14:pctWidth>0</wp14:pctWidth>
+                </wp14:sizeRelH>
+                <wp14:sizeRelV relativeFrom="margin">
+                  <wp14:pctHeight>0</wp14:pctHeight>
+                </wp14:sizeRelV>
               </wp:anchor>
             </w:drawing>
           </mc:Choice>
           <mc:Fallback>
             <w:pict>
-              <v:group w14:anchorId="5899A199" id="Grupo 3" o:spid="_x0000_s1026" style="position:absolute;margin-left:0;margin-top:19.25pt;width:424pt;height:327.8pt;z-index:251659264;mso-position-horizontal:center;mso-position-horizontal-relative:margin" coordsize="53850,41630" o:gfxdata="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">
-                <v:shapetype id="_x0000_t75" coordsize="21600,21600" o:spt="75" o:preferrelative="t" path="m@4@5l@4@11@9@11@9@5xe" filled="f" stroked="f">
-                  <v:stroke joinstyle="miter"/>
-                  <v:formulas>
-                    <v:f eqn="if lineDrawn pixelLineWidth 0"/>
-                    <v:f eqn="sum @0 1 0"/>
-                    <v:f eqn="sum 0 0 @1"/>
-                    <v:f eqn="prod @2 1 2"/>
-                    <v:f eqn="prod @3 21600 pixelWidth"/>
-                    <v:f eqn="prod @3 21600 pixelHeight"/>
-                    <v:f eqn="sum @0 0 1"/>
-                    <v:f eqn="prod @6 1 2"/>
-                    <v:f eqn="prod @7 21600 pixelWidth"/>
-                    <v:f eqn="sum @8 21600 0"/>
-                    <v:f eqn="prod @7 21600 pixelHeight"/>
-                    <v:f eqn="sum @10 21600 0"/>
-                  </v:formulas>
-                  <v:path o:extrusionok="f" gradientshapeok="t" o:connecttype="rect"/>
-                  <o:lock v:ext="edit" aspectratio="t"/>
-                </v:shapetype>
-                <v:shape id="Imagen 1" o:spid="_x0000_s1027" type="#_x0000_t75" alt="Interfaz de usuario gráfica, Tabla, Excel&#10;&#10;Descripción generada automáticamente" style="position:absolute;width:53771;height:41630;visibility:visible;mso-wrap-style:square" o:gfxdata="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">
-                  <v:imagedata r:id="rId5" o:title="Interfaz de usuario gráfica, Tabla, Excel&#10;&#10;Descripción generada automáticamente" cropright="17933f"/>
-                </v:shape>
-                <v:roundrect id="Rectángulo: esquinas redondeadas 2" o:spid="_x0000_s1028" style="position:absolute;left:750;top:16718;width:53100;height:6012;visibility:visible;mso-wrap-style:square;v-text-anchor:middle" arcsize="10923f" o:gfxdata="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" filled="f" strokecolor="#c00000" strokeweight="1pt">
-                  <v:stroke joinstyle="miter"/>
-                </v:roundrect>
+              <v:roundrect w14:anchorId="430DADCE" id="Rectángulo: esquinas redondeadas 6" o:spid="_x0000_s1026" style="position:absolute;margin-left:10.95pt;margin-top:197.1pt;width:396.9pt;height:42pt;z-index:251661312;visibility:visible;mso-wrap-style:square;mso-width-percent:0;mso-height-percent:0;mso-wrap-distance-left:9pt;mso-wrap-distance-top:0;mso-wrap-distance-right:9pt;mso-wrap-distance-bottom:0;mso-position-horizontal:absolute;mso-position-horizontal-relative:margin;mso-position-vertical:absolute;mso-position-vertical-relative:text;mso-width-percent:0;mso-height-percent:0;mso-width-relative:margin;mso-height-relative:margin;v-text-anchor:middle" arcsize="10923f" o:gfxdata="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" filled="f" strokecolor="#c00000" strokeweight="1pt">
+                <v:stroke joinstyle="miter"/>
                 <w10:wrap anchorx="margin"/>
-              </v:group>
+              </v:roundrect>
             </w:pict>
           </mc:Fallback>
         </mc:AlternateContent>
       </w:r>
+      <w:r>
+        <w:t xml:space="preserve"> </w:t>
+      </w:r>
+      <w:r>
+        <w:rPr>
+          <w:noProof/>
+        </w:rPr>
+        <w:drawing>
+          <wp:inline distT="0" distB="0" distL="0" distR="0" wp14:anchorId="53D816E7" wp14:editId="3133B15A">
+            <wp:extent cx="6178062" cy="3745230"/>
+            <wp:effectExtent l="0" t="0" r="0" b="7620"/>
+            <wp:docPr id="5" name="Imagen 5"/>
+            <wp:cNvGraphicFramePr>
+              <a:graphicFrameLocks xmlns:a="http://schemas.openxmlformats.org/drawingml/2006/main" noChangeAspect="1"/>
+            </wp:cNvGraphicFramePr>
+            <a:graphic xmlns:a="http://schemas.openxmlformats.org/drawingml/2006/main">
+              <a:graphicData uri="http://schemas.openxmlformats.org/drawingml/2006/picture">
+                <pic:pic xmlns:pic="http://schemas.openxmlformats.org/drawingml/2006/picture">
+                  <pic:nvPicPr>
+                    <pic:cNvPr id="1" name=""/>
+                    <pic:cNvPicPr/>
+                  </pic:nvPicPr>
+                  <pic:blipFill rotWithShape="1">
+                    <a:blip r:embed="rId4"/>
+                    <a:srcRect b="6783"/>
+                    <a:stretch/>
+                  </pic:blipFill>
+                  <pic:spPr bwMode="auto">
+                    <a:xfrm>
+                      <a:off x="0" y="0"/>
+                      <a:ext cx="6191289" cy="3753249"/>
+                    </a:xfrm>
+                    <a:prstGeom prst="rect">
+                      <a:avLst/>
+                    </a:prstGeom>
+                    <a:ln>
+                      <a:noFill/>
+                    </a:ln>
+                    <a:extLst>
+                      <a:ext uri="{53640926-AAD7-44D8-BBD7-CCE9431645EC}">
+                        <a14:shadowObscured xmlns:a14="http://schemas.microsoft.com/office/drawing/2010/main"/>
+                      </a:ext>
+                    </a:extLst>
+                  </pic:spPr>
+                </pic:pic>
+              </a:graphicData>
+            </a:graphic>
+          </wp:inline>
+        </w:drawing>
+      </w:r>
+    </w:p>
+    <w:p>
+      <w:r>
+        <w:lastRenderedPageBreak/>
+        <w:t xml:space="preserve">Casos de uso General </w:t>
+      </w:r>
+    </w:p>
+    <w:p>
+      <w:r>
+        <w:rPr>
+          <w:noProof/>
+        </w:rPr>
+        <w:drawing>
+          <wp:inline distT="0" distB="0" distL="0" distR="0" wp14:anchorId="72A38AB8" wp14:editId="7B7F5B7F">
+            <wp:extent cx="5612130" cy="4009292"/>
+            <wp:effectExtent l="0" t="0" r="7620" b="0"/>
+            <wp:docPr id="7" name="Imagen 7"/>
+            <wp:cNvGraphicFramePr>
+              <a:graphicFrameLocks xmlns:a="http://schemas.openxmlformats.org/drawingml/2006/main" noChangeAspect="1"/>
+            </wp:cNvGraphicFramePr>
+            <a:graphic xmlns:a="http://schemas.openxmlformats.org/drawingml/2006/main">
+              <a:graphicData uri="http://schemas.openxmlformats.org/drawingml/2006/picture">
+                <pic:pic xmlns:pic="http://schemas.openxmlformats.org/drawingml/2006/picture">
+                  <pic:nvPicPr>
+                    <pic:cNvPr id="7" name="Imagen 7"/>
+                    <pic:cNvPicPr/>
+                  </pic:nvPicPr>
+                  <pic:blipFill>
+                    <a:blip r:embed="rId5">
+                      <a:extLst>
+                        <a:ext uri="{28A0092B-C50C-407E-A947-70E740481C1C}">
+                          <a14:useLocalDpi xmlns:a14="http://schemas.microsoft.com/office/drawing/2010/main" val="0"/>
+                        </a:ext>
+                      </a:extLst>
+                    </a:blip>
+                    <a:stretch>
+                      <a:fillRect/>
+                    </a:stretch>
+                  </pic:blipFill>
+                  <pic:spPr>
+                    <a:xfrm>
+                      <a:off x="0" y="0"/>
+                      <a:ext cx="5613419" cy="4010213"/>
+                    </a:xfrm>
+                    <a:prstGeom prst="rect">
+                      <a:avLst/>
+                    </a:prstGeom>
+                  </pic:spPr>
+                </pic:pic>
+              </a:graphicData>
+            </a:graphic>
+          </wp:inline>
+        </w:drawing>
+      </w:r>
+    </w:p>
+    <w:p>
+      <w:r>
+        <w:t>Casos de uso del cliente</w:t>
+      </w:r>
+    </w:p>
+    <w:p>
+      <w:r>
+        <w:rPr>
+          <w:noProof/>
+        </w:rPr>
+        <w:drawing>
+          <wp:inline distT="0" distB="0" distL="0" distR="0" wp14:anchorId="5FDCD20A" wp14:editId="468A8FC8">
+            <wp:extent cx="5149455" cy="3329354"/>
+            <wp:effectExtent l="0" t="0" r="0" b="4445"/>
+            <wp:docPr id="8" name="Imagen 8"/>
+            <wp:cNvGraphicFramePr>
+              <a:graphicFrameLocks xmlns:a="http://schemas.openxmlformats.org/drawingml/2006/main" noChangeAspect="1"/>
+            </wp:cNvGraphicFramePr>
+            <a:graphic xmlns:a="http://schemas.openxmlformats.org/drawingml/2006/main">
+              <a:graphicData uri="http://schemas.openxmlformats.org/drawingml/2006/picture">
+                <pic:pic xmlns:pic="http://schemas.openxmlformats.org/drawingml/2006/picture">
+                  <pic:nvPicPr>
+                    <pic:cNvPr id="8" name="Imagen 8"/>
+                    <pic:cNvPicPr/>
+                  </pic:nvPicPr>
+                  <pic:blipFill rotWithShape="1">
+                    <a:blip r:embed="rId6">
+                      <a:extLst>
+                        <a:ext uri="{28A0092B-C50C-407E-A947-70E740481C1C}">
+                          <a14:useLocalDpi xmlns:a14="http://schemas.microsoft.com/office/drawing/2010/main" val="0"/>
+                        </a:ext>
+                      </a:extLst>
+                    </a:blip>
+                    <a:srcRect b="34274"/>
+                    <a:stretch/>
+                  </pic:blipFill>
+                  <pic:spPr bwMode="auto">
+                    <a:xfrm>
+                      <a:off x="0" y="0"/>
+                      <a:ext cx="5154507" cy="3332620"/>
+                    </a:xfrm>
+                    <a:prstGeom prst="rect">
+                      <a:avLst/>
+                    </a:prstGeom>
+                    <a:ln>
+                      <a:noFill/>
+                    </a:ln>
+                    <a:extLst>
+                      <a:ext uri="{53640926-AAD7-44D8-BBD7-CCE9431645EC}">
+                        <a14:shadowObscured xmlns:a14="http://schemas.microsoft.com/office/drawing/2010/main"/>
+                      </a:ext>
+                    </a:extLst>
+                  </pic:spPr>
+                </pic:pic>
+              </a:graphicData>
+            </a:graphic>
+          </wp:inline>
+        </w:drawing>
+      </w:r>
+    </w:p>
+    <w:p>
+      <w:r>
+        <w:lastRenderedPageBreak/>
+        <w:t>Casos de uso del Administrador</w:t>
+      </w:r>
+    </w:p>
+    <w:p>
+      <w:r>
+        <w:rPr>
+          <w:noProof/>
+        </w:rPr>
+        <w:drawing>
+          <wp:inline distT="0" distB="0" distL="0" distR="0" wp14:anchorId="4C07960A" wp14:editId="50E5B765">
+            <wp:extent cx="5612130" cy="4855210"/>
+            <wp:effectExtent l="0" t="0" r="7620" b="2540"/>
+            <wp:docPr id="9" name="Imagen 9"/>
+            <wp:cNvGraphicFramePr>
+              <a:graphicFrameLocks xmlns:a="http://schemas.openxmlformats.org/drawingml/2006/main" noChangeAspect="1"/>
+            </wp:cNvGraphicFramePr>
+            <a:graphic xmlns:a="http://schemas.openxmlformats.org/drawingml/2006/main">
+              <a:graphicData uri="http://schemas.openxmlformats.org/drawingml/2006/picture">
+                <pic:pic xmlns:pic="http://schemas.openxmlformats.org/drawingml/2006/picture">
+                  <pic:nvPicPr>
+                    <pic:cNvPr id="9" name="Imagen 9"/>
+                    <pic:cNvPicPr/>
+                  </pic:nvPicPr>
+                  <pic:blipFill>
+                    <a:blip r:embed="rId7">
+                      <a:extLst>
+                        <a:ext uri="{28A0092B-C50C-407E-A947-70E740481C1C}">
+                          <a14:useLocalDpi xmlns:a14="http://schemas.microsoft.com/office/drawing/2010/main" val="0"/>
+                        </a:ext>
+                      </a:extLst>
+                    </a:blip>
+                    <a:stretch>
+                      <a:fillRect/>
+                    </a:stretch>
+                  </pic:blipFill>
+                  <pic:spPr>
+                    <a:xfrm>
+                      <a:off x="0" y="0"/>
+                      <a:ext cx="5612130" cy="4855210"/>
+                    </a:xfrm>
+                    <a:prstGeom prst="rect">
+                      <a:avLst/>
+                    </a:prstGeom>
+                  </pic:spPr>
+                </pic:pic>
+              </a:graphicData>
+            </a:graphic>
+          </wp:inline>
+        </w:drawing>
+      </w:r>
+    </w:p>
+    <w:p>
+      <w:r>
+        <w:t>Casos de uso del proveedor</w:t>
+      </w:r>
+    </w:p>
+    <w:p>
+      <w:r>
+        <w:rPr>
+          <w:noProof/>
+        </w:rPr>
+        <w:drawing>
+          <wp:inline distT="0" distB="0" distL="0" distR="0" wp14:anchorId="565334F0" wp14:editId="1BF22D59">
+            <wp:extent cx="5612130" cy="2662555"/>
+            <wp:effectExtent l="0" t="0" r="7620" b="4445"/>
+            <wp:docPr id="10" name="Imagen 10"/>
+            <wp:cNvGraphicFramePr>
+              <a:graphicFrameLocks xmlns:a="http://schemas.openxmlformats.org/drawingml/2006/main" noChangeAspect="1"/>
+            </wp:cNvGraphicFramePr>
+            <a:graphic xmlns:a="http://schemas.openxmlformats.org/drawingml/2006/main">
+              <a:graphicData uri="http://schemas.openxmlformats.org/drawingml/2006/picture">
+                <pic:pic xmlns:pic="http://schemas.openxmlformats.org/drawingml/2006/picture">
+                  <pic:nvPicPr>
+                    <pic:cNvPr id="10" name="Imagen 10"/>
+                    <pic:cNvPicPr/>
+                  </pic:nvPicPr>
+                  <pic:blipFill>
+                    <a:blip r:embed="rId8">
+                      <a:extLst>
+                        <a:ext uri="{28A0092B-C50C-407E-A947-70E740481C1C}">
+                          <a14:useLocalDpi xmlns:a14="http://schemas.microsoft.com/office/drawing/2010/main" val="0"/>
+                        </a:ext>
+                      </a:extLst>
+                    </a:blip>
+                    <a:stretch>
+                      <a:fillRect/>
+                    </a:stretch>
+                  </pic:blipFill>
+                  <pic:spPr>
+                    <a:xfrm>
+                      <a:off x="0" y="0"/>
+                      <a:ext cx="5612130" cy="2662555"/>
+                    </a:xfrm>
+                    <a:prstGeom prst="rect">
+                      <a:avLst/>
+                    </a:prstGeom>
+                  </pic:spPr>
+                </pic:pic>
+              </a:graphicData>
+            </a:graphic>
+          </wp:inline>
+        </w:drawing>
+      </w:r>
     </w:p>
     <w:p/>
     <w:p/>
     <w:p/>
     <w:p>
       <w:r>
-        <w:t xml:space="preserve"> </w:t>
-      </w:r>
-    </w:p>
-    <w:p>
-      <w:r>
-        <w:t xml:space="preserve"> </w:t>
-      </w:r>
-    </w:p>
-    <w:p/>
-    <w:p/>
-    <w:p/>
-    <w:p>
-      <w:r>
-        <w:t xml:space="preserve"> </w:t>
-      </w:r>
-      <w:r>
-        <w:t xml:space="preserve"> </w:t>
-      </w:r>
-    </w:p>
-    <w:p>
-      <w:r>
-        <w:t xml:space="preserve"> </w:t>
-      </w:r>
-    </w:p>
-    <w:p/>
-    <w:p/>
-    <w:p/>
-    <w:p>
-      <w:r>
-        <w:lastRenderedPageBreak/>
         <w:t xml:space="preserve"> </w:t>
       </w:r>
     </w:p>

</xml_diff>